<commit_message>
Volba premennych, upravene info tabulky
</commit_message>
<xml_diff>
--- a/bds-description.docx
+++ b/bds-description.docx
@@ -6,22 +6,22 @@
       <w:pPr>
         <w:pStyle w:val="Nadpis1"/>
         <w:rPr>
+          <w:rFonts w:asciiTheme="minorHAnsi" w:hAnsiTheme="minorHAnsi" w:cstheme="minorHAnsi"/>
           <w:b/>
           <w:bCs/>
           <w:color w:val="000000" w:themeColor="text1"/>
           <w:sz w:val="36"/>
           <w:szCs w:val="36"/>
-          <w:u w:val="single"/>
-        </w:rPr>
-      </w:pPr>
-      <w:r>
-        <w:rPr>
+        </w:rPr>
+      </w:pPr>
+      <w:r>
+        <w:rPr>
+          <w:rFonts w:asciiTheme="minorHAnsi" w:hAnsiTheme="minorHAnsi" w:cstheme="minorHAnsi"/>
           <w:b/>
           <w:bCs/>
           <w:color w:val="000000" w:themeColor="text1"/>
           <w:sz w:val="36"/>
           <w:szCs w:val="36"/>
-          <w:u w:val="single"/>
         </w:rPr>
         <w:t>Bezpečnost Databázových Systémů – Databáze Knihovny</w:t>
       </w:r>
@@ -36,7 +36,7 @@
     </w:p>
     <w:p>
       <w:pPr>
-        <w:pStyle w:val="Podnadpis"/>
+        <w:pStyle w:val="Podtitul"/>
       </w:pPr>
       <w:r>
         <w:t xml:space="preserve">Autoři: </w:t>
@@ -70,7 +70,7 @@
       <w:hyperlink r:id="rId5" w:history="1">
         <w:r>
           <w:rPr>
-            <w:rStyle w:val="Hypertextovodkaz"/>
+            <w:rStyle w:val="Hypertextovprepojenie"/>
             <w:b/>
             <w:bCs/>
             <w:color w:val="4472C4" w:themeColor="accent1"/>
@@ -104,7 +104,6 @@
           <w:bCs/>
           <w:sz w:val="36"/>
           <w:szCs w:val="36"/>
-          <w:u w:val="single"/>
         </w:rPr>
       </w:pPr>
       <w:r>
@@ -114,7 +113,6 @@
           <w:color w:val="808080" w:themeColor="background1" w:themeShade="80"/>
           <w:sz w:val="36"/>
           <w:szCs w:val="36"/>
-          <w:u w:val="single"/>
         </w:rPr>
         <w:t>Schéma databáze</w:t>
       </w:r>
@@ -208,7 +206,6 @@
           <w:color w:val="7F7F7F" w:themeColor="text1" w:themeTint="80"/>
           <w:sz w:val="36"/>
           <w:szCs w:val="36"/>
-          <w:u w:val="single"/>
         </w:rPr>
       </w:pPr>
       <w:r>
@@ -219,7 +216,6 @@
           <w:color w:val="7F7F7F" w:themeColor="text1" w:themeTint="80"/>
           <w:sz w:val="36"/>
           <w:szCs w:val="36"/>
-          <w:u w:val="single"/>
         </w:rPr>
         <w:lastRenderedPageBreak/>
         <w:t>Databáze Knihovny</w:t>
@@ -256,7 +252,6 @@
           <w:color w:val="7F7F7F" w:themeColor="text1" w:themeTint="80"/>
           <w:sz w:val="36"/>
           <w:szCs w:val="36"/>
-          <w:u w:val="single"/>
         </w:rPr>
       </w:pPr>
       <w:r>
@@ -267,14 +262,14 @@
           <w:color w:val="7F7F7F" w:themeColor="text1" w:themeTint="80"/>
           <w:sz w:val="36"/>
           <w:szCs w:val="36"/>
-          <w:u w:val="single"/>
         </w:rPr>
         <w:t>Popis tabulek</w:t>
       </w:r>
     </w:p>
-    <w:p>
-      <w:pPr>
-        <w:pStyle w:val="Odstavecseseznamem"/>
+    <w:p/>
+    <w:p>
+      <w:pPr>
+        <w:pStyle w:val="Odsekzoznamu"/>
         <w:numPr>
           <w:ilvl w:val="0"/>
           <w:numId w:val="1"/>
@@ -295,12 +290,36 @@
         <w:t>, má několik atributů, vážou se na ni všechny ostatní tabulky</w:t>
       </w:r>
       <w:r>
-        <w:t xml:space="preserve"> </w:t>
-      </w:r>
-    </w:p>
-    <w:p>
-      <w:pPr>
-        <w:pStyle w:val="Odstavecseseznamem"/>
+        <w:t xml:space="preserve">. Obsahuje </w:t>
+      </w:r>
+      <w:proofErr w:type="spellStart"/>
+      <w:r>
+        <w:t>informácie</w:t>
+      </w:r>
+      <w:proofErr w:type="spellEnd"/>
+      <w:r>
+        <w:t xml:space="preserve"> o použivatelovi, </w:t>
+      </w:r>
+      <w:proofErr w:type="spellStart"/>
+      <w:r>
+        <w:t>meno</w:t>
+      </w:r>
+      <w:proofErr w:type="spellEnd"/>
+      <w:r>
+        <w:t xml:space="preserve"> a </w:t>
+      </w:r>
+      <w:proofErr w:type="spellStart"/>
+      <w:r>
+        <w:t>priezvisko</w:t>
+      </w:r>
+      <w:proofErr w:type="spellEnd"/>
+      <w:r>
+        <w:t>.</w:t>
+      </w:r>
+    </w:p>
+    <w:p>
+      <w:pPr>
+        <w:pStyle w:val="Odsekzoznamu"/>
         <w:numPr>
           <w:ilvl w:val="0"/>
           <w:numId w:val="1"/>
@@ -316,16 +335,46 @@
     </w:p>
     <w:p>
       <w:pPr>
-        <w:pStyle w:val="Odstavecseseznamem"/>
+        <w:pStyle w:val="Odsekzoznamu"/>
         <w:ind w:left="360"/>
       </w:pPr>
       <w:r>
-        <w:t>Tabulka určující, jakou roli má uživatel, uživatel může mít různé role např.: Admin, User, Staff.</w:t>
-      </w:r>
-    </w:p>
-    <w:p>
-      <w:pPr>
-        <w:pStyle w:val="Odstavecseseznamem"/>
+        <w:t xml:space="preserve">Tabulka určující, jakou roli má uživatel, uživatel může mít různé role např.: Admin, </w:t>
+      </w:r>
+      <w:r>
+        <w:t>Manager</w:t>
+      </w:r>
+      <w:r>
+        <w:t xml:space="preserve">, </w:t>
+      </w:r>
+      <w:proofErr w:type="spellStart"/>
+      <w:r>
+        <w:t>Employee</w:t>
+      </w:r>
+      <w:proofErr w:type="spellEnd"/>
+      <w:r>
+        <w:t xml:space="preserve">, </w:t>
+      </w:r>
+      <w:proofErr w:type="spellStart"/>
+      <w:r>
+        <w:t>Donator</w:t>
+      </w:r>
+      <w:proofErr w:type="spellEnd"/>
+      <w:r>
+        <w:t xml:space="preserve">, </w:t>
+      </w:r>
+      <w:proofErr w:type="spellStart"/>
+      <w:r>
+        <w:t>Customer</w:t>
+      </w:r>
+      <w:proofErr w:type="spellEnd"/>
+      <w:r>
+        <w:t>.</w:t>
+      </w:r>
+    </w:p>
+    <w:p>
+      <w:pPr>
+        <w:pStyle w:val="Odsekzoznamu"/>
         <w:ind w:left="360"/>
       </w:pPr>
       <w:r>
@@ -334,7 +383,7 @@
     </w:p>
     <w:p>
       <w:pPr>
-        <w:pStyle w:val="Odstavecseseznamem"/>
+        <w:pStyle w:val="Odsekzoznamu"/>
         <w:numPr>
           <w:ilvl w:val="1"/>
           <w:numId w:val="1"/>
@@ -350,7 +399,7 @@
     </w:p>
     <w:p>
       <w:pPr>
-        <w:pStyle w:val="Odstavecseseznamem"/>
+        <w:pStyle w:val="Odsekzoznamu"/>
         <w:ind w:left="1080"/>
       </w:pPr>
       <w:r>
@@ -393,7 +442,7 @@
     </w:p>
     <w:p>
       <w:pPr>
-        <w:pStyle w:val="Odstavecseseznamem"/>
+        <w:pStyle w:val="Odsekzoznamu"/>
         <w:numPr>
           <w:ilvl w:val="0"/>
           <w:numId w:val="1"/>
@@ -409,16 +458,43 @@
     </w:p>
     <w:p>
       <w:pPr>
-        <w:pStyle w:val="Odstavecseseznamem"/>
+        <w:pStyle w:val="Odsekzoznamu"/>
         <w:ind w:left="360"/>
       </w:pPr>
       <w:r>
-        <w:t>Tabulka, která drží hodnoty různých adres. Uživatel může mít více než jednu adresu.</w:t>
-      </w:r>
-    </w:p>
-    <w:p>
-      <w:pPr>
-        <w:pStyle w:val="Odstavecseseznamem"/>
+        <w:t>Tabulka, která drží hodnoty různých adres. Uživatel může mít více než jednu adresu</w:t>
+      </w:r>
+      <w:r>
+        <w:t xml:space="preserve">. Jedna adresa </w:t>
+      </w:r>
+      <w:proofErr w:type="spellStart"/>
+      <w:r>
+        <w:t>môže</w:t>
+      </w:r>
+      <w:proofErr w:type="spellEnd"/>
+      <w:r>
+        <w:t xml:space="preserve"> mať aj </w:t>
+      </w:r>
+      <w:proofErr w:type="spellStart"/>
+      <w:r>
+        <w:t>viac</w:t>
+      </w:r>
+      <w:proofErr w:type="spellEnd"/>
+      <w:r>
+        <w:t xml:space="preserve"> </w:t>
+      </w:r>
+      <w:proofErr w:type="spellStart"/>
+      <w:r>
+        <w:t>uživateľov</w:t>
+      </w:r>
+      <w:proofErr w:type="spellEnd"/>
+      <w:r>
+        <w:t>.</w:t>
+      </w:r>
+    </w:p>
+    <w:p>
+      <w:pPr>
+        <w:pStyle w:val="Odsekzoznamu"/>
         <w:numPr>
           <w:ilvl w:val="1"/>
           <w:numId w:val="1"/>
@@ -434,7 +510,7 @@
     </w:p>
     <w:p>
       <w:pPr>
-        <w:pStyle w:val="Odstavecseseznamem"/>
+        <w:pStyle w:val="Odsekzoznamu"/>
         <w:ind w:left="1080"/>
       </w:pPr>
       <w:r>
@@ -467,7 +543,7 @@
     </w:p>
     <w:p>
       <w:pPr>
-        <w:pStyle w:val="Odstavecseseznamem"/>
+        <w:pStyle w:val="Odsekzoznamu"/>
         <w:numPr>
           <w:ilvl w:val="0"/>
           <w:numId w:val="1"/>
@@ -483,20 +559,31 @@
     </w:p>
     <w:p>
       <w:pPr>
-        <w:pStyle w:val="Odstavecseseznamem"/>
+        <w:pStyle w:val="Odsekzoznamu"/>
         <w:ind w:left="360"/>
-        <w:rPr>
+      </w:pPr>
+      <w:r>
+        <w:t xml:space="preserve">Tato tabulka je provázána s tabulkou ADDRESS. Propojuje je společně s tabulkou EVENT, kde </w:t>
+      </w:r>
+      <w:r>
+        <w:br/>
+        <w:t xml:space="preserve">používá parametry </w:t>
+      </w:r>
+      <w:proofErr w:type="spellStart"/>
+      <w:r>
+        <w:rPr>
+          <w:b/>
+          <w:bCs/>
           <w:sz w:val="20"/>
           <w:szCs w:val="20"/>
         </w:rPr>
-      </w:pPr>
-      <w:r>
-        <w:t xml:space="preserve">Tato tabulka je provázána s tabulkou ADDRESS. Propojuje je společně s tabulkou EVENT, kde </w:t>
-      </w:r>
-      <w:r>
-        <w:br/>
-        <w:t xml:space="preserve">používá parametry </w:t>
-      </w:r>
+        <w:t>location_id</w:t>
+      </w:r>
+      <w:proofErr w:type="spellEnd"/>
+      <w:r>
+        <w:t xml:space="preserve"> a </w:t>
+      </w:r>
+      <w:proofErr w:type="spellStart"/>
       <w:r>
         <w:rPr>
           <w:b/>
@@ -504,11 +591,9 @@
           <w:sz w:val="20"/>
           <w:szCs w:val="20"/>
         </w:rPr>
-        <w:t>location_id</w:t>
-      </w:r>
-      <w:r>
-        <w:t xml:space="preserve"> a </w:t>
-      </w:r>
+        <w:t>address_id</w:t>
+      </w:r>
+      <w:proofErr w:type="spellEnd"/>
       <w:r>
         <w:rPr>
           <w:b/>
@@ -516,34 +601,49 @@
           <w:sz w:val="20"/>
           <w:szCs w:val="20"/>
         </w:rPr>
-        <w:t>address_id</w:t>
-      </w:r>
-    </w:p>
-    <w:p>
-      <w:pPr>
-        <w:pStyle w:val="Odstavecseseznamem"/>
+        <w:t xml:space="preserve">. </w:t>
+      </w:r>
+      <w:r>
+        <w:t xml:space="preserve">Opisuje </w:t>
+      </w:r>
+      <w:proofErr w:type="spellStart"/>
+      <w:proofErr w:type="gramStart"/>
+      <w:r>
+        <w:t>miesto</w:t>
+      </w:r>
+      <w:proofErr w:type="spellEnd"/>
+      <w:proofErr w:type="gramEnd"/>
+      <w:r>
+        <w:t xml:space="preserve"> kde </w:t>
+      </w:r>
+      <w:proofErr w:type="spellStart"/>
+      <w:r>
+        <w:t>sa</w:t>
+      </w:r>
+      <w:proofErr w:type="spellEnd"/>
+      <w:r>
+        <w:t xml:space="preserve"> koná EVENT.</w:t>
+      </w:r>
+    </w:p>
+    <w:p>
+      <w:pPr>
+        <w:pStyle w:val="Odsekzoznamu"/>
         <w:numPr>
           <w:ilvl w:val="0"/>
           <w:numId w:val="1"/>
         </w:numPr>
-        <w:rPr>
-          <w:sz w:val="20"/>
-          <w:szCs w:val="20"/>
-        </w:rPr>
-      </w:pPr>
-      <w:r>
-        <w:rPr>
-          <w:b/>
-          <w:bCs/>
-          <w:sz w:val="20"/>
-          <w:szCs w:val="20"/>
+      </w:pPr>
+      <w:r>
+        <w:rPr>
+          <w:b/>
+          <w:bCs/>
         </w:rPr>
         <w:t>EVENT</w:t>
       </w:r>
     </w:p>
     <w:p>
       <w:pPr>
-        <w:pStyle w:val="Odstavecseseznamem"/>
+        <w:pStyle w:val="Odsekzoznamu"/>
         <w:ind w:left="360"/>
       </w:pPr>
       <w:r>
@@ -552,7 +652,7 @@
     </w:p>
     <w:p>
       <w:pPr>
-        <w:pStyle w:val="Odstavecseseznamem"/>
+        <w:pStyle w:val="Odsekzoznamu"/>
         <w:numPr>
           <w:ilvl w:val="1"/>
           <w:numId w:val="1"/>
@@ -568,7 +668,7 @@
     </w:p>
     <w:p>
       <w:pPr>
-        <w:pStyle w:val="Odstavecseseznamem"/>
+        <w:pStyle w:val="Odsekzoznamu"/>
         <w:ind w:left="1080"/>
         <w:rPr>
           <w:b/>
@@ -604,7 +704,7 @@
     </w:p>
     <w:p>
       <w:pPr>
-        <w:pStyle w:val="Odstavecseseznamem"/>
+        <w:pStyle w:val="Odsekzoznamu"/>
         <w:numPr>
           <w:ilvl w:val="0"/>
           <w:numId w:val="1"/>
@@ -626,29 +726,48 @@
     </w:p>
     <w:p>
       <w:pPr>
-        <w:pStyle w:val="Odstavecseseznamem"/>
+        <w:pStyle w:val="Odsekzoznamu"/>
         <w:ind w:left="360"/>
       </w:pPr>
       <w:r>
         <w:t>Tabulka transakcí drží historii všech transakcí, které kdy USER udělal a je propojena s tabulkou BOOK_INFO</w:t>
       </w:r>
-    </w:p>
-    <w:p>
-      <w:pPr>
-        <w:pStyle w:val="Odstavecseseznamem"/>
-        <w:ind w:left="360"/>
-      </w:pPr>
-      <w:r>
-        <w:rPr>
-          <w:b/>
-          <w:bCs/>
-        </w:rPr>
-        <w:br w:type="page"/>
-      </w:r>
-    </w:p>
-    <w:p>
-      <w:pPr>
-        <w:pStyle w:val="Odstavecseseznamem"/>
+      <w:r>
+        <w:t xml:space="preserve">. Obsahuje aj </w:t>
+      </w:r>
+      <w:proofErr w:type="gramStart"/>
+      <w:r>
+        <w:t xml:space="preserve">čas  </w:t>
+      </w:r>
+      <w:proofErr w:type="spellStart"/>
+      <w:r>
+        <w:t>požičania</w:t>
+      </w:r>
+      <w:proofErr w:type="spellEnd"/>
+      <w:proofErr w:type="gramEnd"/>
+      <w:r>
+        <w:t xml:space="preserve">, termín </w:t>
+      </w:r>
+      <w:proofErr w:type="spellStart"/>
+      <w:r>
+        <w:t>vrátenia</w:t>
+      </w:r>
+      <w:proofErr w:type="spellEnd"/>
+      <w:r>
+        <w:t xml:space="preserve"> a samotné </w:t>
+      </w:r>
+      <w:proofErr w:type="spellStart"/>
+      <w:r>
+        <w:t>vrátenie</w:t>
+      </w:r>
+      <w:proofErr w:type="spellEnd"/>
+      <w:r>
+        <w:t>.</w:t>
+      </w:r>
+    </w:p>
+    <w:p>
+      <w:pPr>
+        <w:pStyle w:val="Odsekzoznamu"/>
         <w:numPr>
           <w:ilvl w:val="0"/>
           <w:numId w:val="1"/>
@@ -665,7 +784,7 @@
     </w:p>
     <w:p>
       <w:pPr>
-        <w:pStyle w:val="Odstavecseseznamem"/>
+        <w:pStyle w:val="Odsekzoznamu"/>
         <w:ind w:left="360"/>
       </w:pPr>
       <w:r>
@@ -674,7 +793,7 @@
     </w:p>
     <w:p>
       <w:pPr>
-        <w:pStyle w:val="Odstavecseseznamem"/>
+        <w:pStyle w:val="Odsekzoznamu"/>
         <w:numPr>
           <w:ilvl w:val="1"/>
           <w:numId w:val="1"/>
@@ -690,7 +809,7 @@
     </w:p>
     <w:p>
       <w:pPr>
-        <w:pStyle w:val="Odstavecseseznamem"/>
+        <w:pStyle w:val="Odsekzoznamu"/>
         <w:ind w:left="1080"/>
         <w:rPr>
           <w:sz w:val="20"/>
@@ -743,7 +862,7 @@
     </w:p>
     <w:p>
       <w:pPr>
-        <w:pStyle w:val="Odstavecseseznamem"/>
+        <w:pStyle w:val="Odsekzoznamu"/>
         <w:numPr>
           <w:ilvl w:val="0"/>
           <w:numId w:val="1"/>
@@ -759,16 +878,67 @@
     </w:p>
     <w:p>
       <w:pPr>
-        <w:pStyle w:val="Odstavecseseznamem"/>
+        <w:pStyle w:val="Odsekzoznamu"/>
         <w:ind w:left="360"/>
       </w:pPr>
       <w:r>
         <w:t>Obsahuje všechny informace o daném autorovi a propojuje je se všemi jeho knihami</w:t>
       </w:r>
-    </w:p>
-    <w:p>
-      <w:pPr>
-        <w:pStyle w:val="Odstavecseseznamem"/>
+      <w:r>
+        <w:t xml:space="preserve"> (Jeden autor </w:t>
+      </w:r>
+      <w:proofErr w:type="spellStart"/>
+      <w:r>
+        <w:t>môže</w:t>
+      </w:r>
+      <w:proofErr w:type="spellEnd"/>
+      <w:r>
+        <w:t xml:space="preserve"> mať </w:t>
+      </w:r>
+      <w:proofErr w:type="spellStart"/>
+      <w:r>
+        <w:t>viac</w:t>
+      </w:r>
+      <w:proofErr w:type="spellEnd"/>
+      <w:r>
+        <w:t xml:space="preserve"> </w:t>
+      </w:r>
+      <w:proofErr w:type="spellStart"/>
+      <w:r>
+        <w:t>kníh</w:t>
+      </w:r>
+      <w:proofErr w:type="spellEnd"/>
+      <w:r>
+        <w:t xml:space="preserve">, jedna kniha </w:t>
+      </w:r>
+      <w:proofErr w:type="spellStart"/>
+      <w:r>
+        <w:t>môže</w:t>
+      </w:r>
+      <w:proofErr w:type="spellEnd"/>
+      <w:r>
+        <w:t xml:space="preserve"> mať </w:t>
+      </w:r>
+      <w:proofErr w:type="spellStart"/>
+      <w:r>
+        <w:t>viac</w:t>
+      </w:r>
+      <w:proofErr w:type="spellEnd"/>
+      <w:r>
+        <w:t xml:space="preserve"> </w:t>
+      </w:r>
+      <w:proofErr w:type="spellStart"/>
+      <w:r>
+        <w:t>autorov</w:t>
+      </w:r>
+      <w:proofErr w:type="spellEnd"/>
+      <w:r>
+        <w:t>.)</w:t>
+      </w:r>
+    </w:p>
+    <w:p>
+      <w:pPr>
+        <w:pStyle w:val="Odsekzoznamu"/>
         <w:numPr>
           <w:ilvl w:val="1"/>
           <w:numId w:val="1"/>
@@ -800,6 +970,7 @@
       <w:r>
         <w:t xml:space="preserve">AUTHOR s jeho knihami, klíčové parametry jsou </w:t>
       </w:r>
+      <w:proofErr w:type="spellStart"/>
       <w:r>
         <w:rPr>
           <w:b/>
@@ -807,7 +978,17 @@
           <w:sz w:val="20"/>
           <w:szCs w:val="20"/>
         </w:rPr>
-        <w:t xml:space="preserve">author_id </w:t>
+        <w:t>author_id</w:t>
+      </w:r>
+      <w:proofErr w:type="spellEnd"/>
+      <w:r>
+        <w:rPr>
+          <w:b/>
+          <w:bCs/>
+          <w:sz w:val="20"/>
+          <w:szCs w:val="20"/>
+        </w:rPr>
+        <w:t xml:space="preserve"> </w:t>
       </w:r>
       <w:r>
         <w:t>a</w:t>
@@ -819,6 +1000,7 @@
         </w:rPr>
         <w:t xml:space="preserve"> </w:t>
       </w:r>
+      <w:proofErr w:type="spellStart"/>
       <w:r>
         <w:rPr>
           <w:b/>
@@ -828,6 +1010,72 @@
         </w:rPr>
         <w:t>book_id</w:t>
       </w:r>
+      <w:proofErr w:type="spellEnd"/>
+    </w:p>
+    <w:p>
+      <w:pPr>
+        <w:pStyle w:val="Odsekzoznamu"/>
+        <w:numPr>
+          <w:ilvl w:val="0"/>
+          <w:numId w:val="1"/>
+        </w:numPr>
+      </w:pPr>
+      <w:r>
+        <w:rPr>
+          <w:b/>
+          <w:bCs/>
+        </w:rPr>
+        <w:t>CONTACT</w:t>
+      </w:r>
+    </w:p>
+    <w:p>
+      <w:pPr>
+        <w:pStyle w:val="Odsekzoznamu"/>
+        <w:ind w:left="360"/>
+      </w:pPr>
+      <w:r>
+        <w:t xml:space="preserve">Obsahuje </w:t>
+      </w:r>
+      <w:proofErr w:type="spellStart"/>
+      <w:r>
+        <w:t>kontaktné</w:t>
+      </w:r>
+      <w:proofErr w:type="spellEnd"/>
+      <w:r>
+        <w:t xml:space="preserve"> </w:t>
+      </w:r>
+      <w:proofErr w:type="spellStart"/>
+      <w:r>
+        <w:t>informácie</w:t>
+      </w:r>
+      <w:proofErr w:type="spellEnd"/>
+      <w:r>
+        <w:t xml:space="preserve"> USER-a. </w:t>
+      </w:r>
+      <w:proofErr w:type="spellStart"/>
+      <w:r>
+        <w:t>One</w:t>
+      </w:r>
+      <w:proofErr w:type="spellEnd"/>
+      <w:r>
+        <w:t>-to-</w:t>
+      </w:r>
+      <w:proofErr w:type="spellStart"/>
+      <w:r>
+        <w:t>one</w:t>
+      </w:r>
+      <w:proofErr w:type="spellEnd"/>
+      <w:r>
+        <w:t xml:space="preserve"> </w:t>
+      </w:r>
+      <w:proofErr w:type="spellStart"/>
+      <w:r>
+        <w:t>relationship</w:t>
+      </w:r>
+      <w:proofErr w:type="spellEnd"/>
+      <w:r>
+        <w:t>.</w:t>
+      </w:r>
       <w:r>
         <w:tab/>
       </w:r>
@@ -842,10 +1090,12 @@
           <w:color w:val="7F7F7F" w:themeColor="text1" w:themeTint="80"/>
           <w:sz w:val="36"/>
           <w:szCs w:val="36"/>
-          <w:u w:val="single"/>
-        </w:rPr>
-      </w:pPr>
-      <w:r>
+        </w:rPr>
+      </w:pPr>
+    </w:p>
+    <w:p>
+      <w:pPr>
+        <w:pStyle w:val="Nadpis2"/>
         <w:rPr>
           <w:rFonts w:asciiTheme="minorHAnsi" w:hAnsiTheme="minorHAnsi" w:cstheme="minorHAnsi"/>
           <w:b/>
@@ -853,10 +1103,21 @@
           <w:color w:val="7F7F7F" w:themeColor="text1" w:themeTint="80"/>
           <w:sz w:val="36"/>
           <w:szCs w:val="36"/>
-          <w:u w:val="single"/>
+        </w:rPr>
+      </w:pPr>
+      <w:proofErr w:type="gramStart"/>
+      <w:r>
+        <w:rPr>
+          <w:rFonts w:asciiTheme="minorHAnsi" w:hAnsiTheme="minorHAnsi" w:cstheme="minorHAnsi"/>
+          <w:b/>
+          <w:bCs/>
+          <w:color w:val="7F7F7F" w:themeColor="text1" w:themeTint="80"/>
+          <w:sz w:val="36"/>
+          <w:szCs w:val="36"/>
         </w:rPr>
         <w:t>3tí</w:t>
       </w:r>
+      <w:proofErr w:type="gramEnd"/>
       <w:r>
         <w:rPr>
           <w:rFonts w:asciiTheme="minorHAnsi" w:hAnsiTheme="minorHAnsi" w:cstheme="minorHAnsi"/>
@@ -865,10 +1126,10 @@
           <w:color w:val="7F7F7F" w:themeColor="text1" w:themeTint="80"/>
           <w:sz w:val="36"/>
           <w:szCs w:val="36"/>
-          <w:u w:val="single"/>
-        </w:rPr>
-        <w:t xml:space="preserve"> norm. </w:t>
-      </w:r>
+        </w:rPr>
+        <w:t xml:space="preserve"> </w:t>
+      </w:r>
+      <w:proofErr w:type="spellStart"/>
       <w:r>
         <w:rPr>
           <w:rFonts w:asciiTheme="minorHAnsi" w:hAnsiTheme="minorHAnsi" w:cstheme="minorHAnsi"/>
@@ -877,7 +1138,29 @@
           <w:color w:val="7F7F7F" w:themeColor="text1" w:themeTint="80"/>
           <w:sz w:val="36"/>
           <w:szCs w:val="36"/>
-          <w:u w:val="single"/>
+        </w:rPr>
+        <w:t>norm</w:t>
+      </w:r>
+      <w:proofErr w:type="spellEnd"/>
+      <w:r>
+        <w:rPr>
+          <w:rFonts w:asciiTheme="minorHAnsi" w:hAnsiTheme="minorHAnsi" w:cstheme="minorHAnsi"/>
+          <w:b/>
+          <w:bCs/>
+          <w:color w:val="7F7F7F" w:themeColor="text1" w:themeTint="80"/>
+          <w:sz w:val="36"/>
+          <w:szCs w:val="36"/>
+        </w:rPr>
+        <w:t xml:space="preserve">. </w:t>
+      </w:r>
+      <w:r>
+        <w:rPr>
+          <w:rFonts w:asciiTheme="minorHAnsi" w:hAnsiTheme="minorHAnsi" w:cstheme="minorHAnsi"/>
+          <w:b/>
+          <w:bCs/>
+          <w:color w:val="7F7F7F" w:themeColor="text1" w:themeTint="80"/>
+          <w:sz w:val="36"/>
+          <w:szCs w:val="36"/>
         </w:rPr>
         <w:t>forma (3rd normal form)</w:t>
       </w:r>
@@ -896,7 +1179,6 @@
           <w:color w:val="7F7F7F" w:themeColor="text1" w:themeTint="80"/>
           <w:sz w:val="36"/>
           <w:szCs w:val="36"/>
-          <w:u w:val="single"/>
         </w:rPr>
         <w:t>DDL script – PostgreSQL</w:t>
       </w:r>
@@ -905,20 +1187,20 @@
     <w:p>
       <w:pPr>
         <w:rPr>
+          <w:rFonts w:ascii="Calibri" w:hAnsi="Calibri" w:cs="Calibri"/>
+          <w:color w:val="7F7F7F" w:themeColor="text1" w:themeTint="80"/>
+          <w:sz w:val="20"/>
+          <w:szCs w:val="20"/>
+        </w:rPr>
+      </w:pPr>
+      <w:r>
+        <w:rPr>
           <w:rFonts w:asciiTheme="majorHAnsi" w:hAnsiTheme="majorHAnsi" w:cstheme="majorHAnsi"/>
           <w:color w:val="7F7F7F" w:themeColor="text1" w:themeTint="80"/>
           <w:sz w:val="36"/>
           <w:szCs w:val="36"/>
         </w:rPr>
-      </w:pPr>
-      <w:r>
-        <w:rPr>
-          <w:rFonts w:asciiTheme="majorHAnsi" w:hAnsiTheme="majorHAnsi" w:cstheme="majorHAnsi"/>
-          <w:color w:val="7F7F7F" w:themeColor="text1" w:themeTint="80"/>
-          <w:sz w:val="36"/>
-          <w:szCs w:val="36"/>
-        </w:rPr>
-        <w:object w:dxaOrig="1541" w:dyaOrig="993" w14:anchorId="1E110C9D">
+        <w:object w:dxaOrig="1531" w:dyaOrig="991" w14:anchorId="7E9D91C0">
           <v:shapetype id="_x0000_t75" coordsize="21600,21600" o:spt="75" o:preferrelative="t" path="m@4@5l@4@11@9@11@9@5xe" filled="f" stroked="f">
             <v:stroke joinstyle="miter"/>
             <v:formulas>
@@ -938,10 +1220,10 @@
             <v:path o:extrusionok="f" gradientshapeok="t" o:connecttype="rect"/>
             <o:lock v:ext="edit" aspectratio="t"/>
           </v:shapetype>
-          <v:shape id="_x0000_i1025" type="#_x0000_t75" style="width:77.25pt;height:49.5pt" o:ole="">
+          <v:shape id="_x0000_i1025" type="#_x0000_t75" style="width:76.5pt;height:49.5pt" o:ole="">
             <v:imagedata r:id="rId7" o:title=""/>
           </v:shape>
-          <o:OLEObject Type="Embed" ProgID="Package" ShapeID="_x0000_i1025" DrawAspect="Icon" ObjectID="_1697268076" r:id="rId8"/>
+          <o:OLEObject Type="Embed" ProgID="Package" ShapeID="_x0000_i1025" DrawAspect="Icon" ObjectID="_1697350140" r:id="rId8"/>
         </w:object>
       </w:r>
       <w:r>
@@ -951,44 +1233,255 @@
           <w:sz w:val="36"/>
           <w:szCs w:val="36"/>
         </w:rPr>
-        <w:object w:dxaOrig="1541" w:dyaOrig="993" w14:anchorId="7F07766F">
-          <v:shape id="_x0000_i1032" type="#_x0000_t75" style="width:77.25pt;height:49.5pt" o:ole="">
+        <w:object w:dxaOrig="1531" w:dyaOrig="991" w14:anchorId="02BB1311">
+          <v:shape id="_x0000_i1026" type="#_x0000_t75" style="width:76.5pt;height:49.5pt" o:ole="">
             <v:imagedata r:id="rId9" o:title=""/>
           </v:shape>
-          <o:OLEObject Type="Embed" ProgID="Package" ShapeID="_x0000_i1032" DrawAspect="Icon" ObjectID="_1697268077" r:id="rId10"/>
+          <o:OLEObject Type="Embed" ProgID="Package" ShapeID="_x0000_i1026" DrawAspect="Icon" ObjectID="_1697350141" r:id="rId10"/>
         </w:object>
       </w:r>
-    </w:p>
-    <w:p>
-      <w:pPr>
-        <w:rPr>
-          <w:rFonts w:cstheme="minorHAnsi"/>
-        </w:rPr>
-      </w:pPr>
-      <w:r>
-        <w:rPr>
-          <w:rFonts w:cstheme="minorHAnsi"/>
-          <w:b/>
-          <w:bCs/>
-          <w:color w:val="7F7F7F" w:themeColor="text1" w:themeTint="80"/>
-          <w:sz w:val="36"/>
-          <w:szCs w:val="36"/>
-          <w:u w:val="single"/>
+      <w:r>
+        <w:rPr>
+          <w:rFonts w:asciiTheme="majorHAnsi" w:hAnsiTheme="majorHAnsi" w:cstheme="majorHAnsi"/>
+          <w:color w:val="7F7F7F" w:themeColor="text1" w:themeTint="80"/>
+          <w:sz w:val="36"/>
+          <w:szCs w:val="36"/>
+        </w:rPr>
+        <w:br/>
+      </w:r>
+      <w:r>
+        <w:rPr>
+          <w:rFonts w:ascii="Calibri" w:hAnsi="Calibri" w:cs="Calibri"/>
+          <w:color w:val="000000" w:themeColor="text1"/>
+        </w:rPr>
+        <w:t>Poznámka: .</w:t>
+      </w:r>
+      <w:proofErr w:type="spellStart"/>
+      <w:r>
+        <w:rPr>
+          <w:rFonts w:ascii="Calibri" w:hAnsi="Calibri" w:cs="Calibri"/>
+          <w:color w:val="000000" w:themeColor="text1"/>
+        </w:rPr>
+        <w:t>sql</w:t>
+      </w:r>
+      <w:proofErr w:type="spellEnd"/>
+      <w:r>
+        <w:rPr>
+          <w:rFonts w:ascii="Calibri" w:hAnsi="Calibri" w:cs="Calibri"/>
+          <w:color w:val="000000" w:themeColor="text1"/>
+        </w:rPr>
+        <w:t xml:space="preserve"> </w:t>
+      </w:r>
+      <w:proofErr w:type="spellStart"/>
+      <w:r>
+        <w:rPr>
+          <w:rFonts w:ascii="Calibri" w:hAnsi="Calibri" w:cs="Calibri"/>
+          <w:color w:val="000000" w:themeColor="text1"/>
+        </w:rPr>
+        <w:t>súbor</w:t>
+      </w:r>
+      <w:proofErr w:type="spellEnd"/>
+      <w:r>
+        <w:rPr>
+          <w:rFonts w:ascii="Calibri" w:hAnsi="Calibri" w:cs="Calibri"/>
+          <w:color w:val="000000" w:themeColor="text1"/>
+        </w:rPr>
+        <w:t xml:space="preserve"> je skript </w:t>
+      </w:r>
+      <w:proofErr w:type="spellStart"/>
+      <w:r>
+        <w:rPr>
+          <w:rFonts w:ascii="Calibri" w:hAnsi="Calibri" w:cs="Calibri"/>
+          <w:color w:val="000000" w:themeColor="text1"/>
+        </w:rPr>
+        <w:t>ktorý</w:t>
+      </w:r>
+      <w:proofErr w:type="spellEnd"/>
+      <w:r>
+        <w:rPr>
+          <w:rFonts w:ascii="Calibri" w:hAnsi="Calibri" w:cs="Calibri"/>
+          <w:color w:val="000000" w:themeColor="text1"/>
+        </w:rPr>
+        <w:t xml:space="preserve"> funguje v </w:t>
+      </w:r>
+      <w:proofErr w:type="spellStart"/>
+      <w:r>
+        <w:rPr>
+          <w:rFonts w:ascii="Calibri" w:hAnsi="Calibri" w:cs="Calibri"/>
+          <w:color w:val="000000" w:themeColor="text1"/>
+        </w:rPr>
+        <w:t>mySQL</w:t>
+      </w:r>
+      <w:proofErr w:type="spellEnd"/>
+      <w:r>
+        <w:rPr>
+          <w:rFonts w:ascii="Calibri" w:hAnsi="Calibri" w:cs="Calibri"/>
+          <w:color w:val="000000" w:themeColor="text1"/>
+        </w:rPr>
+        <w:t xml:space="preserve"> </w:t>
+      </w:r>
+      <w:proofErr w:type="spellStart"/>
+      <w:r>
+        <w:rPr>
+          <w:rFonts w:ascii="Calibri" w:hAnsi="Calibri" w:cs="Calibri"/>
+          <w:color w:val="000000" w:themeColor="text1"/>
+        </w:rPr>
+        <w:t>workbench</w:t>
+      </w:r>
+      <w:proofErr w:type="spellEnd"/>
+      <w:r>
+        <w:rPr>
+          <w:rFonts w:ascii="Calibri" w:hAnsi="Calibri" w:cs="Calibri"/>
+          <w:color w:val="000000" w:themeColor="text1"/>
+        </w:rPr>
+        <w:t xml:space="preserve">, ale na </w:t>
+      </w:r>
+      <w:proofErr w:type="spellStart"/>
+      <w:r>
+        <w:rPr>
+          <w:rFonts w:ascii="Calibri" w:hAnsi="Calibri" w:cs="Calibri"/>
+          <w:color w:val="000000" w:themeColor="text1"/>
+        </w:rPr>
+        <w:t>pgadmin</w:t>
+      </w:r>
+      <w:proofErr w:type="spellEnd"/>
+      <w:r>
+        <w:rPr>
+          <w:rFonts w:ascii="Calibri" w:hAnsi="Calibri" w:cs="Calibri"/>
+          <w:color w:val="000000" w:themeColor="text1"/>
+        </w:rPr>
+        <w:t xml:space="preserve"> je </w:t>
+      </w:r>
+      <w:proofErr w:type="spellStart"/>
+      <w:r>
+        <w:rPr>
+          <w:rFonts w:ascii="Calibri" w:hAnsi="Calibri" w:cs="Calibri"/>
+          <w:color w:val="000000" w:themeColor="text1"/>
+        </w:rPr>
+        <w:t>potrebné</w:t>
+      </w:r>
+      <w:proofErr w:type="spellEnd"/>
+      <w:r>
+        <w:rPr>
+          <w:rFonts w:ascii="Calibri" w:hAnsi="Calibri" w:cs="Calibri"/>
+          <w:color w:val="000000" w:themeColor="text1"/>
+        </w:rPr>
+        <w:t xml:space="preserve"> </w:t>
+      </w:r>
+      <w:proofErr w:type="spellStart"/>
+      <w:r>
+        <w:rPr>
+          <w:rFonts w:ascii="Calibri" w:hAnsi="Calibri" w:cs="Calibri"/>
+          <w:color w:val="000000" w:themeColor="text1"/>
+        </w:rPr>
+        <w:t>použiť</w:t>
+      </w:r>
+      <w:proofErr w:type="spellEnd"/>
+      <w:r>
+        <w:rPr>
+          <w:rFonts w:ascii="Calibri" w:hAnsi="Calibri" w:cs="Calibri"/>
+          <w:color w:val="000000" w:themeColor="text1"/>
+        </w:rPr>
+        <w:t xml:space="preserve"> skripty </w:t>
+      </w:r>
+      <w:proofErr w:type="gramStart"/>
+      <w:r>
+        <w:rPr>
+          <w:rFonts w:ascii="Calibri" w:hAnsi="Calibri" w:cs="Calibri"/>
+          <w:color w:val="000000" w:themeColor="text1"/>
+        </w:rPr>
+        <w:t xml:space="preserve">v </w:t>
+      </w:r>
+      <w:r>
+        <w:rPr>
+          <w:rFonts w:ascii="Calibri" w:hAnsi="Calibri" w:cs="Calibri"/>
+          <w:color w:val="000000" w:themeColor="text1"/>
+        </w:rPr>
+        <w:t xml:space="preserve"> </w:t>
+      </w:r>
+      <w:r>
+        <w:rPr>
+          <w:rFonts w:ascii="Calibri" w:hAnsi="Calibri" w:cs="Calibri"/>
+          <w:color w:val="000000" w:themeColor="text1"/>
+        </w:rPr>
+        <w:t>.</w:t>
+      </w:r>
+      <w:proofErr w:type="spellStart"/>
+      <w:proofErr w:type="gramEnd"/>
+      <w:r>
+        <w:rPr>
+          <w:rFonts w:ascii="Calibri" w:hAnsi="Calibri" w:cs="Calibri"/>
+          <w:color w:val="000000" w:themeColor="text1"/>
+        </w:rPr>
+        <w:t>txt</w:t>
+      </w:r>
+      <w:proofErr w:type="spellEnd"/>
+      <w:r>
+        <w:rPr>
+          <w:rFonts w:ascii="Calibri" w:hAnsi="Calibri" w:cs="Calibri"/>
+          <w:color w:val="000000" w:themeColor="text1"/>
+        </w:rPr>
+        <w:t xml:space="preserve"> </w:t>
+      </w:r>
+      <w:proofErr w:type="spellStart"/>
+      <w:r>
+        <w:rPr>
+          <w:rFonts w:ascii="Calibri" w:hAnsi="Calibri" w:cs="Calibri"/>
+          <w:color w:val="000000" w:themeColor="text1"/>
+        </w:rPr>
+        <w:t>súbore</w:t>
+      </w:r>
+      <w:proofErr w:type="spellEnd"/>
+      <w:r>
+        <w:rPr>
+          <w:rFonts w:ascii="Calibri" w:hAnsi="Calibri" w:cs="Calibri"/>
+          <w:color w:val="000000" w:themeColor="text1"/>
+        </w:rPr>
+        <w:t>.</w:t>
+      </w:r>
+    </w:p>
+    <w:p>
+      <w:pPr>
+        <w:rPr>
+          <w:rFonts w:cstheme="minorHAnsi"/>
+          <w:b/>
+          <w:bCs/>
+          <w:color w:val="7F7F7F" w:themeColor="text1" w:themeTint="80"/>
+          <w:sz w:val="36"/>
+          <w:szCs w:val="36"/>
+        </w:rPr>
+      </w:pPr>
+    </w:p>
+    <w:p>
+      <w:pPr>
+        <w:rPr>
+          <w:rFonts w:cstheme="minorHAnsi"/>
+        </w:rPr>
+      </w:pPr>
+      <w:r>
+        <w:rPr>
+          <w:rFonts w:cstheme="minorHAnsi"/>
+          <w:b/>
+          <w:bCs/>
+          <w:color w:val="7F7F7F" w:themeColor="text1" w:themeTint="80"/>
+          <w:sz w:val="36"/>
+          <w:szCs w:val="36"/>
         </w:rPr>
         <w:t xml:space="preserve">DDL script – </w:t>
       </w:r>
-      <w:r>
-        <w:rPr>
-          <w:rFonts w:cstheme="minorHAnsi"/>
-          <w:b/>
-          <w:bCs/>
-          <w:color w:val="7F7F7F" w:themeColor="text1" w:themeTint="80"/>
-          <w:sz w:val="36"/>
-          <w:szCs w:val="36"/>
-          <w:u w:val="single"/>
+      <w:proofErr w:type="spellStart"/>
+      <w:r>
+        <w:rPr>
+          <w:rFonts w:cstheme="minorHAnsi"/>
+          <w:b/>
+          <w:bCs/>
+          <w:color w:val="7F7F7F" w:themeColor="text1" w:themeTint="80"/>
+          <w:sz w:val="36"/>
+          <w:szCs w:val="36"/>
         </w:rPr>
         <w:t>mySQL</w:t>
       </w:r>
+      <w:proofErr w:type="spellEnd"/>
     </w:p>
     <w:p>
       <w:pPr>
@@ -998,27 +1491,26 @@
     <w:p>
       <w:pPr>
         <w:rPr>
+          <w:rFonts w:cstheme="minorHAnsi"/>
+          <w:b/>
+          <w:bCs/>
+          <w:color w:val="7F7F7F" w:themeColor="text1" w:themeTint="80"/>
+          <w:sz w:val="36"/>
+          <w:szCs w:val="36"/>
+        </w:rPr>
+      </w:pPr>
+      <w:r>
+        <w:rPr>
           <w:rFonts w:asciiTheme="majorHAnsi" w:hAnsiTheme="majorHAnsi" w:cstheme="majorHAnsi"/>
-          <w:b/>
-          <w:bCs/>
-          <w:color w:val="7F7F7F" w:themeColor="text1" w:themeTint="80"/>
-          <w:sz w:val="36"/>
-          <w:szCs w:val="36"/>
-          <w:u w:val="single"/>
-        </w:rPr>
-      </w:pPr>
-      <w:r>
-        <w:rPr>
-          <w:rFonts w:asciiTheme="majorHAnsi" w:hAnsiTheme="majorHAnsi" w:cstheme="majorHAnsi"/>
-          <w:color w:val="7F7F7F" w:themeColor="text1" w:themeTint="80"/>
-          <w:sz w:val="36"/>
-          <w:szCs w:val="36"/>
-        </w:rPr>
-        <w:object w:dxaOrig="1541" w:dyaOrig="993" w14:anchorId="6CBA81EF">
-          <v:shape id="_x0000_i1027" type="#_x0000_t75" style="width:77.25pt;height:49.5pt" o:ole="">
+          <w:color w:val="7F7F7F" w:themeColor="text1" w:themeTint="80"/>
+          <w:sz w:val="36"/>
+          <w:szCs w:val="36"/>
+        </w:rPr>
+        <w:object w:dxaOrig="1531" w:dyaOrig="991" w14:anchorId="0173BE5A">
+          <v:shape id="_x0000_i1027" type="#_x0000_t75" style="width:76.5pt;height:49.5pt" o:ole="">
             <v:imagedata r:id="rId11" o:title=""/>
           </v:shape>
-          <o:OLEObject Type="Embed" ProgID="Package" ShapeID="_x0000_i1027" DrawAspect="Icon" ObjectID="_1697268078" r:id="rId12"/>
+          <o:OLEObject Type="Embed" ProgID="Package" ShapeID="_x0000_i1027" DrawAspect="Icon" ObjectID="_1697350142" r:id="rId12"/>
         </w:object>
       </w:r>
       <w:r>
@@ -1028,18 +1520,564 @@
           <w:sz w:val="36"/>
           <w:szCs w:val="36"/>
         </w:rPr>
-        <w:object w:dxaOrig="1541" w:dyaOrig="993" w14:anchorId="5838C022">
-          <v:shape id="_x0000_i1028" type="#_x0000_t75" style="width:77.25pt;height:49.5pt" o:ole="">
+        <w:object w:dxaOrig="1531" w:dyaOrig="991" w14:anchorId="576BD69C">
+          <v:shape id="_x0000_i1028" type="#_x0000_t75" style="width:76.5pt;height:49.5pt" o:ole="">
             <v:imagedata r:id="rId13" o:title=""/>
           </v:shape>
-          <o:OLEObject Type="Embed" ProgID="Package" ShapeID="_x0000_i1028" DrawAspect="Icon" ObjectID="_1697268079" r:id="rId14"/>
+          <o:OLEObject Type="Embed" ProgID="Package" ShapeID="_x0000_i1028" DrawAspect="Icon" ObjectID="_1697350143" r:id="rId14"/>
         </w:object>
       </w:r>
-    </w:p>
-    <w:p>
-      <w:pPr>
-        <w:rPr>
-          <w:rFonts w:cstheme="minorHAnsi"/>
+      <w:r>
+        <w:rPr>
+          <w:rFonts w:asciiTheme="majorHAnsi" w:hAnsiTheme="majorHAnsi" w:cstheme="majorHAnsi"/>
+          <w:color w:val="7F7F7F" w:themeColor="text1" w:themeTint="80"/>
+          <w:sz w:val="36"/>
+          <w:szCs w:val="36"/>
+        </w:rPr>
+        <w:br/>
+      </w:r>
+      <w:r>
+        <w:rPr>
+          <w:rFonts w:cstheme="minorHAnsi"/>
+          <w:b/>
+          <w:bCs/>
+          <w:color w:val="7F7F7F" w:themeColor="text1" w:themeTint="80"/>
+          <w:sz w:val="36"/>
+          <w:szCs w:val="36"/>
+        </w:rPr>
+        <w:br/>
+      </w:r>
+      <w:proofErr w:type="spellStart"/>
+      <w:r>
+        <w:rPr>
+          <w:rFonts w:cstheme="minorHAnsi"/>
+          <w:b/>
+          <w:bCs/>
+          <w:color w:val="7F7F7F" w:themeColor="text1" w:themeTint="80"/>
+          <w:sz w:val="36"/>
+          <w:szCs w:val="36"/>
+        </w:rPr>
+        <w:t>Voľba</w:t>
+      </w:r>
+      <w:proofErr w:type="spellEnd"/>
+      <w:r>
+        <w:rPr>
+          <w:rFonts w:cstheme="minorHAnsi"/>
+          <w:b/>
+          <w:bCs/>
+          <w:color w:val="7F7F7F" w:themeColor="text1" w:themeTint="80"/>
+          <w:sz w:val="36"/>
+          <w:szCs w:val="36"/>
+        </w:rPr>
+        <w:t xml:space="preserve"> </w:t>
+      </w:r>
+      <w:proofErr w:type="spellStart"/>
+      <w:r>
+        <w:rPr>
+          <w:rFonts w:cstheme="minorHAnsi"/>
+          <w:b/>
+          <w:bCs/>
+          <w:color w:val="7F7F7F" w:themeColor="text1" w:themeTint="80"/>
+          <w:sz w:val="36"/>
+          <w:szCs w:val="36"/>
+        </w:rPr>
+        <w:t>premenných</w:t>
+      </w:r>
+      <w:proofErr w:type="spellEnd"/>
+    </w:p>
+    <w:p>
+      <w:pPr>
+        <w:rPr>
+          <w:rFonts w:asciiTheme="majorHAnsi" w:hAnsiTheme="majorHAnsi" w:cstheme="majorHAnsi"/>
+          <w:lang w:val="sk-SK"/>
+        </w:rPr>
+      </w:pPr>
+      <w:r>
+        <w:rPr>
+          <w:rFonts w:cstheme="minorHAnsi"/>
+        </w:rPr>
+        <w:t>Id</w:t>
+      </w:r>
+      <w:r>
+        <w:rPr>
+          <w:rFonts w:cstheme="minorHAnsi"/>
+          <w:lang w:val="en-US"/>
+        </w:rPr>
+        <w:t>’s</w:t>
+      </w:r>
+      <w:r>
+        <w:rPr>
+          <w:rFonts w:cstheme="minorHAnsi"/>
+          <w:lang w:val="sk-SK"/>
+        </w:rPr>
+        <w:t xml:space="preserve"> majú dátový typ BIGSERIAL alebo INT NOT NULL, pretože ide o číslo a je potrebné ho vyplniť. V tabuľke </w:t>
+      </w:r>
+      <w:proofErr w:type="spellStart"/>
+      <w:r>
+        <w:rPr>
+          <w:rFonts w:cstheme="minorHAnsi"/>
+          <w:lang w:val="sk-SK"/>
+        </w:rPr>
+        <w:t>transactions</w:t>
+      </w:r>
+      <w:proofErr w:type="spellEnd"/>
+      <w:r>
+        <w:rPr>
+          <w:rFonts w:cstheme="minorHAnsi"/>
+          <w:lang w:val="sk-SK"/>
+        </w:rPr>
+        <w:t xml:space="preserve"> a event sme zvolili na položky časového charakteru (</w:t>
+      </w:r>
+      <w:proofErr w:type="spellStart"/>
+      <w:r>
+        <w:rPr>
+          <w:rFonts w:cstheme="minorHAnsi"/>
+          <w:lang w:val="sk-SK"/>
+        </w:rPr>
+        <w:t>date_borrowed</w:t>
+      </w:r>
+      <w:proofErr w:type="spellEnd"/>
+      <w:r>
+        <w:rPr>
+          <w:rFonts w:cstheme="minorHAnsi"/>
+          <w:lang w:val="sk-SK"/>
+        </w:rPr>
+        <w:t xml:space="preserve">, </w:t>
+      </w:r>
+      <w:proofErr w:type="spellStart"/>
+      <w:r>
+        <w:rPr>
+          <w:rFonts w:cstheme="minorHAnsi"/>
+          <w:lang w:val="sk-SK"/>
+        </w:rPr>
+        <w:t>event_start</w:t>
+      </w:r>
+      <w:proofErr w:type="spellEnd"/>
+      <w:r>
+        <w:rPr>
+          <w:rFonts w:cstheme="minorHAnsi"/>
+          <w:lang w:val="sk-SK"/>
+        </w:rPr>
+        <w:t>...</w:t>
+      </w:r>
+      <w:r>
+        <w:rPr>
+          <w:rFonts w:cstheme="minorHAnsi"/>
+          <w:lang w:val="sk-SK"/>
+        </w:rPr>
+        <w:t>) dátový typ TIMESTAMP</w:t>
+      </w:r>
+      <w:r>
+        <w:rPr>
+          <w:rFonts w:cstheme="minorHAnsi"/>
+          <w:lang w:val="sk-SK"/>
+        </w:rPr>
+        <w:t xml:space="preserve">, kvôli jeho možnosti zapísať konkrétny dátum a čas. Na telefónne číslo sme zvolili krátky VARCHAR, kvôli písaniu </w:t>
+      </w:r>
+      <w:r>
+        <w:rPr>
+          <w:rFonts w:cstheme="minorHAnsi"/>
+          <w:lang w:val="en-US"/>
+        </w:rPr>
+        <w:t xml:space="preserve">+ do </w:t>
+      </w:r>
+      <w:proofErr w:type="spellStart"/>
+      <w:r>
+        <w:rPr>
+          <w:rFonts w:cstheme="minorHAnsi"/>
+          <w:lang w:val="en-US"/>
+        </w:rPr>
+        <w:t>predvoľby</w:t>
+      </w:r>
+      <w:proofErr w:type="spellEnd"/>
+      <w:r>
+        <w:rPr>
+          <w:rFonts w:cstheme="minorHAnsi"/>
+          <w:lang w:val="en-US"/>
+        </w:rPr>
+        <w:t xml:space="preserve">. ISBN je </w:t>
+      </w:r>
+      <w:proofErr w:type="spellStart"/>
+      <w:r>
+        <w:rPr>
+          <w:rFonts w:cstheme="minorHAnsi"/>
+          <w:lang w:val="en-US"/>
+        </w:rPr>
+        <w:t>tiež</w:t>
+      </w:r>
+      <w:proofErr w:type="spellEnd"/>
+      <w:r>
+        <w:rPr>
+          <w:rFonts w:cstheme="minorHAnsi"/>
+          <w:lang w:val="en-US"/>
+        </w:rPr>
+        <w:t xml:space="preserve"> VARCHAR </w:t>
+      </w:r>
+      <w:proofErr w:type="spellStart"/>
+      <w:r>
+        <w:rPr>
+          <w:rFonts w:cstheme="minorHAnsi"/>
+          <w:lang w:val="en-US"/>
+        </w:rPr>
+        <w:t>kvôli</w:t>
+      </w:r>
+      <w:proofErr w:type="spellEnd"/>
+      <w:r>
+        <w:rPr>
+          <w:rFonts w:cstheme="minorHAnsi"/>
+          <w:lang w:val="en-US"/>
+        </w:rPr>
+        <w:t xml:space="preserve"> </w:t>
+      </w:r>
+      <w:proofErr w:type="spellStart"/>
+      <w:r>
+        <w:rPr>
+          <w:rFonts w:cstheme="minorHAnsi"/>
+          <w:lang w:val="en-US"/>
+        </w:rPr>
+        <w:t>pomlčkám</w:t>
+      </w:r>
+      <w:proofErr w:type="spellEnd"/>
+      <w:r>
+        <w:rPr>
+          <w:rFonts w:cstheme="minorHAnsi"/>
+          <w:lang w:val="en-US"/>
+        </w:rPr>
+        <w:t xml:space="preserve">. V </w:t>
+      </w:r>
+      <w:proofErr w:type="spellStart"/>
+      <w:r>
+        <w:rPr>
+          <w:rFonts w:cstheme="minorHAnsi"/>
+          <w:lang w:val="en-US"/>
+        </w:rPr>
+        <w:t>tabuľke</w:t>
+      </w:r>
+      <w:proofErr w:type="spellEnd"/>
+      <w:r>
+        <w:rPr>
+          <w:rFonts w:cstheme="minorHAnsi"/>
+          <w:lang w:val="en-US"/>
+        </w:rPr>
+        <w:t xml:space="preserve"> </w:t>
+      </w:r>
+      <w:proofErr w:type="spellStart"/>
+      <w:r>
+        <w:rPr>
+          <w:rFonts w:cstheme="minorHAnsi"/>
+          <w:lang w:val="en-US"/>
+        </w:rPr>
+        <w:t>event_has_user</w:t>
+      </w:r>
+      <w:proofErr w:type="spellEnd"/>
+      <w:r>
+        <w:rPr>
+          <w:rFonts w:cstheme="minorHAnsi"/>
+          <w:lang w:val="en-US"/>
+        </w:rPr>
+        <w:t xml:space="preserve">, </w:t>
+      </w:r>
+      <w:proofErr w:type="spellStart"/>
+      <w:r>
+        <w:rPr>
+          <w:rFonts w:cstheme="minorHAnsi"/>
+          <w:lang w:val="en-US"/>
+        </w:rPr>
+        <w:t>používame</w:t>
+      </w:r>
+      <w:proofErr w:type="spellEnd"/>
+      <w:r>
+        <w:rPr>
+          <w:rFonts w:cstheme="minorHAnsi"/>
+          <w:lang w:val="en-US"/>
+        </w:rPr>
+        <w:t xml:space="preserve"> SMALLINT v </w:t>
+      </w:r>
+      <w:proofErr w:type="spellStart"/>
+      <w:r>
+        <w:rPr>
+          <w:rFonts w:cstheme="minorHAnsi"/>
+          <w:lang w:val="en-US"/>
+        </w:rPr>
+        <w:t>položke</w:t>
+      </w:r>
+      <w:proofErr w:type="spellEnd"/>
+      <w:r>
+        <w:rPr>
+          <w:rFonts w:cstheme="minorHAnsi"/>
+          <w:lang w:val="en-US"/>
+        </w:rPr>
+        <w:t xml:space="preserve"> </w:t>
+      </w:r>
+      <w:proofErr w:type="spellStart"/>
+      <w:r>
+        <w:rPr>
+          <w:rFonts w:cstheme="minorHAnsi"/>
+          <w:lang w:val="en-US"/>
+        </w:rPr>
+        <w:t>is_organizer</w:t>
+      </w:r>
+      <w:proofErr w:type="spellEnd"/>
+      <w:r>
+        <w:rPr>
+          <w:rFonts w:cstheme="minorHAnsi"/>
+          <w:lang w:val="en-US"/>
+        </w:rPr>
+        <w:t xml:space="preserve">, </w:t>
+      </w:r>
+      <w:proofErr w:type="spellStart"/>
+      <w:r>
+        <w:rPr>
+          <w:rFonts w:cstheme="minorHAnsi"/>
+          <w:lang w:val="en-US"/>
+        </w:rPr>
+        <w:t>na</w:t>
+      </w:r>
+      <w:proofErr w:type="spellEnd"/>
+      <w:r>
+        <w:rPr>
+          <w:rFonts w:cstheme="minorHAnsi"/>
+          <w:lang w:val="en-US"/>
+        </w:rPr>
+        <w:t xml:space="preserve"> </w:t>
+      </w:r>
+      <w:proofErr w:type="spellStart"/>
+      <w:r>
+        <w:rPr>
+          <w:rFonts w:cstheme="minorHAnsi"/>
+          <w:lang w:val="en-US"/>
+        </w:rPr>
+        <w:t>použitie</w:t>
+      </w:r>
+      <w:proofErr w:type="spellEnd"/>
+      <w:r>
+        <w:rPr>
+          <w:rFonts w:cstheme="minorHAnsi"/>
+          <w:lang w:val="en-US"/>
+        </w:rPr>
+        <w:t xml:space="preserve"> </w:t>
+      </w:r>
+      <w:proofErr w:type="spellStart"/>
+      <w:r>
+        <w:rPr>
+          <w:rFonts w:cstheme="minorHAnsi"/>
+          <w:lang w:val="en-US"/>
+        </w:rPr>
+        <w:t>čo</w:t>
+      </w:r>
+      <w:proofErr w:type="spellEnd"/>
+      <w:r>
+        <w:rPr>
+          <w:rFonts w:cstheme="minorHAnsi"/>
+          <w:lang w:val="en-US"/>
+        </w:rPr>
+        <w:t xml:space="preserve"> </w:t>
+      </w:r>
+      <w:proofErr w:type="spellStart"/>
+      <w:r>
+        <w:rPr>
+          <w:rFonts w:cstheme="minorHAnsi"/>
+          <w:lang w:val="en-US"/>
+        </w:rPr>
+        <w:lastRenderedPageBreak/>
+        <w:t>najmenšieho</w:t>
+      </w:r>
+      <w:proofErr w:type="spellEnd"/>
+      <w:r>
+        <w:rPr>
+          <w:rFonts w:cstheme="minorHAnsi"/>
+          <w:lang w:val="en-US"/>
+        </w:rPr>
+        <w:t xml:space="preserve"> </w:t>
+      </w:r>
+      <w:proofErr w:type="spellStart"/>
+      <w:r>
+        <w:rPr>
+          <w:rFonts w:cstheme="minorHAnsi"/>
+          <w:lang w:val="en-US"/>
+        </w:rPr>
+        <w:t>dátového</w:t>
+      </w:r>
+      <w:proofErr w:type="spellEnd"/>
+      <w:r>
+        <w:rPr>
+          <w:rFonts w:cstheme="minorHAnsi"/>
+          <w:lang w:val="en-US"/>
+        </w:rPr>
+        <w:t xml:space="preserve"> </w:t>
+      </w:r>
+      <w:proofErr w:type="spellStart"/>
+      <w:r>
+        <w:rPr>
+          <w:rFonts w:cstheme="minorHAnsi"/>
+          <w:lang w:val="en-US"/>
+        </w:rPr>
+        <w:t>typu</w:t>
+      </w:r>
+      <w:proofErr w:type="spellEnd"/>
+      <w:r>
+        <w:rPr>
+          <w:rFonts w:cstheme="minorHAnsi"/>
+          <w:lang w:val="en-US"/>
+        </w:rPr>
+        <w:t xml:space="preserve">, </w:t>
+      </w:r>
+      <w:proofErr w:type="spellStart"/>
+      <w:r>
+        <w:rPr>
+          <w:rFonts w:cstheme="minorHAnsi"/>
+          <w:lang w:val="en-US"/>
+        </w:rPr>
+        <w:t>keďže</w:t>
+      </w:r>
+      <w:proofErr w:type="spellEnd"/>
+      <w:r>
+        <w:rPr>
+          <w:rFonts w:cstheme="minorHAnsi"/>
+          <w:lang w:val="en-US"/>
+        </w:rPr>
+        <w:t xml:space="preserve"> </w:t>
+      </w:r>
+      <w:proofErr w:type="spellStart"/>
+      <w:r>
+        <w:rPr>
+          <w:rFonts w:cstheme="minorHAnsi"/>
+          <w:lang w:val="en-US"/>
+        </w:rPr>
+        <w:t>možnosti</w:t>
+      </w:r>
+      <w:proofErr w:type="spellEnd"/>
+      <w:r>
+        <w:rPr>
+          <w:rFonts w:cstheme="minorHAnsi"/>
+          <w:lang w:val="en-US"/>
+        </w:rPr>
+        <w:t xml:space="preserve"> </w:t>
+      </w:r>
+      <w:proofErr w:type="spellStart"/>
+      <w:r>
+        <w:rPr>
+          <w:rFonts w:cstheme="minorHAnsi"/>
+          <w:lang w:val="en-US"/>
+        </w:rPr>
+        <w:t>sú</w:t>
+      </w:r>
+      <w:proofErr w:type="spellEnd"/>
+      <w:r>
+        <w:rPr>
+          <w:rFonts w:cstheme="minorHAnsi"/>
+          <w:lang w:val="en-US"/>
+        </w:rPr>
+        <w:t xml:space="preserve"> 1 a 0. </w:t>
+      </w:r>
+      <w:proofErr w:type="spellStart"/>
+      <w:r>
+        <w:rPr>
+          <w:rFonts w:cstheme="minorHAnsi"/>
+          <w:lang w:val="en-US"/>
+        </w:rPr>
+        <w:t>Veci</w:t>
+      </w:r>
+      <w:proofErr w:type="spellEnd"/>
+      <w:r>
+        <w:rPr>
+          <w:rFonts w:cstheme="minorHAnsi"/>
+          <w:lang w:val="en-US"/>
+        </w:rPr>
+        <w:t xml:space="preserve"> </w:t>
+      </w:r>
+      <w:proofErr w:type="spellStart"/>
+      <w:r>
+        <w:rPr>
+          <w:rFonts w:cstheme="minorHAnsi"/>
+          <w:lang w:val="en-US"/>
+        </w:rPr>
+        <w:t>písaného</w:t>
+      </w:r>
+      <w:proofErr w:type="spellEnd"/>
+      <w:r>
+        <w:rPr>
+          <w:rFonts w:cstheme="minorHAnsi"/>
+          <w:lang w:val="en-US"/>
+        </w:rPr>
+        <w:t xml:space="preserve"> </w:t>
+      </w:r>
+      <w:proofErr w:type="spellStart"/>
+      <w:r>
+        <w:rPr>
+          <w:rFonts w:cstheme="minorHAnsi"/>
+          <w:lang w:val="en-US"/>
+        </w:rPr>
+        <w:t>charakteru</w:t>
+      </w:r>
+      <w:proofErr w:type="spellEnd"/>
+      <w:r>
+        <w:rPr>
+          <w:rFonts w:cstheme="minorHAnsi"/>
+          <w:lang w:val="en-US"/>
+        </w:rPr>
+        <w:t xml:space="preserve"> </w:t>
+      </w:r>
+      <w:proofErr w:type="spellStart"/>
+      <w:r>
+        <w:rPr>
+          <w:rFonts w:cstheme="minorHAnsi"/>
+          <w:lang w:val="en-US"/>
+        </w:rPr>
+        <w:t>sú</w:t>
+      </w:r>
+      <w:proofErr w:type="spellEnd"/>
+      <w:r>
+        <w:rPr>
+          <w:rFonts w:cstheme="minorHAnsi"/>
+          <w:lang w:val="en-US"/>
+        </w:rPr>
+        <w:t xml:space="preserve"> VARCHAR, </w:t>
+      </w:r>
+      <w:proofErr w:type="spellStart"/>
+      <w:r>
+        <w:rPr>
+          <w:rFonts w:cstheme="minorHAnsi"/>
+          <w:lang w:val="en-US"/>
+        </w:rPr>
+        <w:t>čísla</w:t>
+      </w:r>
+      <w:proofErr w:type="spellEnd"/>
+      <w:r>
+        <w:rPr>
+          <w:rFonts w:cstheme="minorHAnsi"/>
+          <w:lang w:val="en-US"/>
+        </w:rPr>
+        <w:t xml:space="preserve"> </w:t>
+      </w:r>
+      <w:proofErr w:type="spellStart"/>
+      <w:r>
+        <w:rPr>
+          <w:rFonts w:cstheme="minorHAnsi"/>
+          <w:lang w:val="en-US"/>
+        </w:rPr>
+        <w:t>sú</w:t>
+      </w:r>
+      <w:proofErr w:type="spellEnd"/>
+      <w:r>
+        <w:rPr>
+          <w:rFonts w:cstheme="minorHAnsi"/>
+          <w:lang w:val="en-US"/>
+        </w:rPr>
+        <w:t xml:space="preserve"> BIGESRIAL/INT</w:t>
+      </w:r>
+      <w:r>
+        <w:rPr>
+          <w:rFonts w:cstheme="minorHAnsi"/>
+          <w:lang w:val="sk-SK"/>
+        </w:rPr>
+        <w:t>.</w:t>
+      </w:r>
+    </w:p>
+    <w:p>
+      <w:pPr>
+        <w:rPr>
+          <w:rFonts w:asciiTheme="majorHAnsi" w:hAnsiTheme="majorHAnsi" w:cstheme="majorHAnsi"/>
           <w:b/>
           <w:bCs/>
           <w:color w:val="7F7F7F" w:themeColor="text1" w:themeTint="80"/>
@@ -1048,7 +2086,9 @@
           <w:u w:val="single"/>
         </w:rPr>
       </w:pPr>
-      <w:r>
+    </w:p>
+    <w:p>
+      <w:pPr>
         <w:rPr>
           <w:rFonts w:cstheme="minorHAnsi"/>
           <w:b/>
@@ -1058,12 +2098,60 @@
           <w:szCs w:val="36"/>
           <w:u w:val="single"/>
         </w:rPr>
+      </w:pPr>
+      <w:r>
+        <w:rPr>
+          <w:rFonts w:cstheme="minorHAnsi"/>
+          <w:b/>
+          <w:bCs/>
+          <w:color w:val="7F7F7F" w:themeColor="text1" w:themeTint="80"/>
+          <w:sz w:val="36"/>
+          <w:szCs w:val="36"/>
+          <w:u w:val="single"/>
+        </w:rPr>
         <w:br w:type="page"/>
       </w:r>
     </w:p>
     <w:p>
       <w:pPr>
         <w:rPr>
+          <w:rFonts w:cstheme="minorHAnsi"/>
+          <w:b/>
+          <w:bCs/>
+          <w:color w:val="7F7F7F" w:themeColor="text1" w:themeTint="80"/>
+          <w:sz w:val="36"/>
+          <w:szCs w:val="36"/>
+        </w:rPr>
+      </w:pPr>
+      <w:r>
+        <w:rPr>
+          <w:rFonts w:cstheme="minorHAnsi"/>
+          <w:b/>
+          <w:bCs/>
+          <w:color w:val="7F7F7F" w:themeColor="text1" w:themeTint="80"/>
+          <w:sz w:val="36"/>
+          <w:szCs w:val="36"/>
+        </w:rPr>
+        <w:lastRenderedPageBreak/>
+        <w:t>Created Database (screenshots – pgAdmin)</w:t>
+      </w:r>
+    </w:p>
+    <w:p>
+      <w:pPr>
+        <w:rPr>
+          <w:rFonts w:cstheme="minorHAnsi"/>
+          <w:b/>
+          <w:bCs/>
+          <w:color w:val="7F7F7F" w:themeColor="text1" w:themeTint="80"/>
+          <w:sz w:val="36"/>
+          <w:szCs w:val="36"/>
+          <w:u w:val="single"/>
+        </w:rPr>
+      </w:pPr>
+    </w:p>
+    <w:p>
+      <w:pPr>
+        <w:rPr>
           <w:rFonts w:asciiTheme="majorHAnsi" w:hAnsiTheme="majorHAnsi" w:cstheme="majorHAnsi"/>
           <w:b/>
           <w:bCs/>
@@ -1078,13 +2166,132 @@
           <w:rFonts w:cstheme="minorHAnsi"/>
           <w:b/>
           <w:bCs/>
+          <w:noProof/>
           <w:color w:val="7F7F7F" w:themeColor="text1" w:themeTint="80"/>
           <w:sz w:val="36"/>
           <w:szCs w:val="36"/>
           <w:u w:val="single"/>
         </w:rPr>
-        <w:lastRenderedPageBreak/>
-        <w:t xml:space="preserve">Created Database (screenshots – pgAdmin) </w:t>
+        <w:drawing>
+          <wp:inline distT="0" distB="0" distL="0" distR="0" wp14:anchorId="285E2D03" wp14:editId="01B7AE8F">
+            <wp:extent cx="5743575" cy="3057525"/>
+            <wp:effectExtent l="0" t="0" r="9525" b="9525"/>
+            <wp:docPr id="1" name="Obrázok 1"/>
+            <wp:cNvGraphicFramePr>
+              <a:graphicFrameLocks xmlns:a="http://schemas.openxmlformats.org/drawingml/2006/main" noChangeAspect="1"/>
+            </wp:cNvGraphicFramePr>
+            <a:graphic xmlns:a="http://schemas.openxmlformats.org/drawingml/2006/main">
+              <a:graphicData uri="http://schemas.openxmlformats.org/drawingml/2006/picture">
+                <pic:pic xmlns:pic="http://schemas.openxmlformats.org/drawingml/2006/picture">
+                  <pic:nvPicPr>
+                    <pic:cNvPr id="0" name="Picture 5"/>
+                    <pic:cNvPicPr>
+                      <a:picLocks noChangeAspect="1" noChangeArrowheads="1"/>
+                    </pic:cNvPicPr>
+                  </pic:nvPicPr>
+                  <pic:blipFill>
+                    <a:blip r:embed="rId15" cstate="print">
+                      <a:extLst>
+                        <a:ext uri="{28A0092B-C50C-407E-A947-70E740481C1C}">
+                          <a14:useLocalDpi xmlns:a14="http://schemas.microsoft.com/office/drawing/2010/main" val="0"/>
+                        </a:ext>
+                      </a:extLst>
+                    </a:blip>
+                    <a:srcRect/>
+                    <a:stretch>
+                      <a:fillRect/>
+                    </a:stretch>
+                  </pic:blipFill>
+                  <pic:spPr bwMode="auto">
+                    <a:xfrm>
+                      <a:off x="0" y="0"/>
+                      <a:ext cx="5743575" cy="3057525"/>
+                    </a:xfrm>
+                    <a:prstGeom prst="rect">
+                      <a:avLst/>
+                    </a:prstGeom>
+                    <a:noFill/>
+                    <a:ln>
+                      <a:noFill/>
+                    </a:ln>
+                  </pic:spPr>
+                </pic:pic>
+              </a:graphicData>
+            </a:graphic>
+          </wp:inline>
+        </w:drawing>
+      </w:r>
+      <w:r>
+        <w:rPr>
+          <w:rFonts w:cstheme="minorHAnsi"/>
+          <w:b/>
+          <w:bCs/>
+          <w:noProof/>
+          <w:color w:val="7F7F7F" w:themeColor="text1" w:themeTint="80"/>
+          <w:sz w:val="36"/>
+          <w:szCs w:val="36"/>
+          <w:u w:val="single"/>
+        </w:rPr>
+        <w:drawing>
+          <wp:inline distT="0" distB="0" distL="0" distR="0" wp14:anchorId="39E440C8" wp14:editId="3FC3967D">
+            <wp:extent cx="5743575" cy="3048000"/>
+            <wp:effectExtent l="0" t="0" r="9525" b="0"/>
+            <wp:docPr id="3" name="Obrázok 3"/>
+            <wp:cNvGraphicFramePr>
+              <a:graphicFrameLocks xmlns:a="http://schemas.openxmlformats.org/drawingml/2006/main" noChangeAspect="1"/>
+            </wp:cNvGraphicFramePr>
+            <a:graphic xmlns:a="http://schemas.openxmlformats.org/drawingml/2006/main">
+              <a:graphicData uri="http://schemas.openxmlformats.org/drawingml/2006/picture">
+                <pic:pic xmlns:pic="http://schemas.openxmlformats.org/drawingml/2006/picture">
+                  <pic:nvPicPr>
+                    <pic:cNvPr id="0" name="Picture 6"/>
+                    <pic:cNvPicPr>
+                      <a:picLocks noChangeAspect="1" noChangeArrowheads="1"/>
+                    </pic:cNvPicPr>
+                  </pic:nvPicPr>
+                  <pic:blipFill>
+                    <a:blip r:embed="rId16" cstate="print">
+                      <a:extLst>
+                        <a:ext uri="{28A0092B-C50C-407E-A947-70E740481C1C}">
+                          <a14:useLocalDpi xmlns:a14="http://schemas.microsoft.com/office/drawing/2010/main" val="0"/>
+                        </a:ext>
+                      </a:extLst>
+                    </a:blip>
+                    <a:srcRect/>
+                    <a:stretch>
+                      <a:fillRect/>
+                    </a:stretch>
+                  </pic:blipFill>
+                  <pic:spPr bwMode="auto">
+                    <a:xfrm>
+                      <a:off x="0" y="0"/>
+                      <a:ext cx="5743575" cy="3048000"/>
+                    </a:xfrm>
+                    <a:prstGeom prst="rect">
+                      <a:avLst/>
+                    </a:prstGeom>
+                    <a:noFill/>
+                    <a:ln>
+                      <a:noFill/>
+                    </a:ln>
+                  </pic:spPr>
+                </pic:pic>
+              </a:graphicData>
+            </a:graphic>
+          </wp:inline>
+        </w:drawing>
+      </w:r>
+      <w:r>
+        <w:rPr>
+          <w:rFonts w:cstheme="minorHAnsi"/>
+          <w:b/>
+          <w:bCs/>
+          <w:color w:val="7F7F7F" w:themeColor="text1" w:themeTint="80"/>
+          <w:sz w:val="36"/>
+          <w:szCs w:val="36"/>
+          <w:u w:val="single"/>
+        </w:rPr>
+        <w:t xml:space="preserve"> </w:t>
       </w:r>
     </w:p>
     <w:sectPr>
@@ -1728,14 +2935,14 @@
     <w:lsdException w:name="Unresolved Mention" w:semiHidden="1" w:unhideWhenUsed="1"/>
     <w:lsdException w:name="Smart Link" w:semiHidden="1" w:unhideWhenUsed="1"/>
   </w:latentStyles>
-  <w:style w:type="paragraph" w:default="1" w:styleId="Normln">
+  <w:style w:type="paragraph" w:default="1" w:styleId="Normlny">
     <w:name w:val="Normal"/>
     <w:qFormat/>
   </w:style>
   <w:style w:type="paragraph" w:styleId="Nadpis1">
     <w:name w:val="heading 1"/>
-    <w:basedOn w:val="Normln"/>
-    <w:next w:val="Normln"/>
+    <w:basedOn w:val="Normlny"/>
+    <w:next w:val="Normlny"/>
     <w:link w:val="Nadpis1Char"/>
     <w:uiPriority w:val="9"/>
     <w:qFormat/>
@@ -1755,8 +2962,8 @@
   </w:style>
   <w:style w:type="paragraph" w:styleId="Nadpis2">
     <w:name w:val="heading 2"/>
-    <w:basedOn w:val="Normln"/>
-    <w:next w:val="Normln"/>
+    <w:basedOn w:val="Normlny"/>
+    <w:next w:val="Normlny"/>
     <w:link w:val="Nadpis2Char"/>
     <w:uiPriority w:val="9"/>
     <w:unhideWhenUsed/>
@@ -1775,13 +2982,13 @@
       <w:szCs w:val="26"/>
     </w:rPr>
   </w:style>
-  <w:style w:type="character" w:default="1" w:styleId="Standardnpsmoodstavce">
+  <w:style w:type="character" w:default="1" w:styleId="Predvolenpsmoodseku">
     <w:name w:val="Default Paragraph Font"/>
     <w:uiPriority w:val="1"/>
     <w:semiHidden/>
     <w:unhideWhenUsed/>
   </w:style>
-  <w:style w:type="table" w:default="1" w:styleId="Normlntabulka">
+  <w:style w:type="table" w:default="1" w:styleId="Normlnatabuka">
     <w:name w:val="Normal Table"/>
     <w:uiPriority w:val="99"/>
     <w:semiHidden/>
@@ -1796,7 +3003,7 @@
       </w:tblCellMar>
     </w:tblPr>
   </w:style>
-  <w:style w:type="numbering" w:default="1" w:styleId="Bezseznamu">
+  <w:style w:type="numbering" w:default="1" w:styleId="Bezzoznamu">
     <w:name w:val="No List"/>
     <w:uiPriority w:val="99"/>
     <w:semiHidden/>
@@ -1804,7 +3011,7 @@
   </w:style>
   <w:style w:type="character" w:customStyle="1" w:styleId="Nadpis1Char">
     <w:name w:val="Nadpis 1 Char"/>
-    <w:basedOn w:val="Standardnpsmoodstavce"/>
+    <w:basedOn w:val="Predvolenpsmoodseku"/>
     <w:link w:val="Nadpis1"/>
     <w:uiPriority w:val="9"/>
     <w:rsid w:val="003223DC"/>
@@ -1815,11 +3022,11 @@
       <w:szCs w:val="32"/>
     </w:rPr>
   </w:style>
-  <w:style w:type="paragraph" w:styleId="Podnadpis">
+  <w:style w:type="paragraph" w:styleId="Podtitul">
     <w:name w:val="Subtitle"/>
-    <w:basedOn w:val="Normln"/>
-    <w:next w:val="Normln"/>
-    <w:link w:val="PodnadpisChar"/>
+    <w:basedOn w:val="Normlny"/>
+    <w:next w:val="Normlny"/>
+    <w:link w:val="PodtitulChar"/>
     <w:uiPriority w:val="11"/>
     <w:qFormat/>
     <w:rsid w:val="003223DC"/>
@@ -1834,10 +3041,10 @@
       <w:spacing w:val="15"/>
     </w:rPr>
   </w:style>
-  <w:style w:type="character" w:customStyle="1" w:styleId="PodnadpisChar">
-    <w:name w:val="Podnadpis Char"/>
-    <w:basedOn w:val="Standardnpsmoodstavce"/>
-    <w:link w:val="Podnadpis"/>
+  <w:style w:type="character" w:customStyle="1" w:styleId="PodtitulChar">
+    <w:name w:val="Podtitul Char"/>
+    <w:basedOn w:val="Predvolenpsmoodseku"/>
+    <w:link w:val="Podtitul"/>
     <w:uiPriority w:val="11"/>
     <w:rsid w:val="003223DC"/>
     <w:rPr>
@@ -1846,9 +3053,9 @@
       <w:spacing w:val="15"/>
     </w:rPr>
   </w:style>
-  <w:style w:type="character" w:styleId="Hypertextovodkaz">
+  <w:style w:type="character" w:styleId="Hypertextovprepojenie">
     <w:name w:val="Hyperlink"/>
-    <w:basedOn w:val="Standardnpsmoodstavce"/>
+    <w:basedOn w:val="Predvolenpsmoodseku"/>
     <w:uiPriority w:val="99"/>
     <w:unhideWhenUsed/>
     <w:rsid w:val="003223DC"/>
@@ -1857,9 +3064,9 @@
       <w:u w:val="single"/>
     </w:rPr>
   </w:style>
-  <w:style w:type="character" w:styleId="Nevyeenzmnka">
+  <w:style w:type="character" w:styleId="Nevyrieenzmienka">
     <w:name w:val="Unresolved Mention"/>
-    <w:basedOn w:val="Standardnpsmoodstavce"/>
+    <w:basedOn w:val="Predvolenpsmoodseku"/>
     <w:uiPriority w:val="99"/>
     <w:semiHidden/>
     <w:unhideWhenUsed/>
@@ -1871,7 +3078,7 @@
   </w:style>
   <w:style w:type="character" w:customStyle="1" w:styleId="Nadpis2Char">
     <w:name w:val="Nadpis 2 Char"/>
-    <w:basedOn w:val="Standardnpsmoodstavce"/>
+    <w:basedOn w:val="Predvolenpsmoodseku"/>
     <w:link w:val="Nadpis2"/>
     <w:uiPriority w:val="9"/>
     <w:rsid w:val="00BF7CC2"/>
@@ -1882,9 +3089,9 @@
       <w:szCs w:val="26"/>
     </w:rPr>
   </w:style>
-  <w:style w:type="character" w:styleId="Sledovanodkaz">
+  <w:style w:type="character" w:styleId="PouitHypertextovPrepojenie">
     <w:name w:val="FollowedHyperlink"/>
-    <w:basedOn w:val="Standardnpsmoodstavce"/>
+    <w:basedOn w:val="Predvolenpsmoodseku"/>
     <w:uiPriority w:val="99"/>
     <w:semiHidden/>
     <w:unhideWhenUsed/>
@@ -1894,9 +3101,9 @@
       <w:u w:val="single"/>
     </w:rPr>
   </w:style>
-  <w:style w:type="paragraph" w:styleId="Odstavecseseznamem">
+  <w:style w:type="paragraph" w:styleId="Odsekzoznamu">
     <w:name w:val="List Paragraph"/>
-    <w:basedOn w:val="Normln"/>
+    <w:basedOn w:val="Normlny"/>
     <w:uiPriority w:val="34"/>
     <w:qFormat/>
     <w:rsid w:val="008D7443"/>

</xml_diff>